<commit_message>
Continue in exercise Part05-04 FitByte
</commit_message>
<xml_diff>
--- a/Documents/Notebook Notes.docx
+++ b/Documents/Notebook Notes.docx
@@ -222,27 +222,71 @@
     <w:p>
       <w:pPr>
         <w:pStyle w:val="Heading1"/>
-      </w:pPr>
-      <w:bookmarkStart w:id="0" w:name="_Toc103502469"/>
-      <w:r>
-        <w:lastRenderedPageBreak/>
-        <w:t>C</w:t>
-      </w:r>
-      <w:r>
-        <w:t>HAPTER</w:t>
-      </w:r>
-      <w:bookmarkEnd w:id="0"/>
-    </w:p>
-    <w:p>
+        <w:rPr>
+          <w:lang w:val="en-US"/>
+        </w:rPr>
+      </w:pPr>
       <w:r>
         <w:rPr>
           <w:lang w:val="en-US"/>
         </w:rPr>
-        <w:t xml:space="preserve">Lorem ipsum dolor sit amet, consectetur adipiscing elit. </w:t>
+        <w:lastRenderedPageBreak/>
+        <w:t>PART 5 - LEARNING OBJECT-ORIENTED PROGRAMMING</w:t>
       </w:r>
+    </w:p>
+    <w:p>
+      <w:pPr>
+        <w:pStyle w:val="Heading2"/>
+        <w:rPr>
+          <w:lang w:val="en-US"/>
+        </w:rPr>
+      </w:pPr>
       <w:r>
-        <w:t>In egestas vitae nibh posuere condimentum. Aliquam quis rutrum nunc. Sed convallis turpis ac vestibulum ullamcorper. Suspendisse efficitur rutrum placerat. Praesent nec nulla ac nunc luctus pulvinar. Integer in sollicitudin augue. Nullam finibus fermentum dui eu ornare. Proin ut magna mi. Quisque vulputate pellentesque mi non consequat. Mauris porttitor condimentum nunc, vitae suscipit erat consequat at. Praesent ipsum massa, dapibus in nulla id, bibendum convallis quam.</w:t>
+        <w:rPr>
+          <w:lang w:val="en-US"/>
+        </w:rPr>
+        <w:t>QUOTE 01:</w:t>
       </w:r>
+    </w:p>
+    <w:p>
+      <w:pPr>
+        <w:rPr>
+          <w:lang w:val="en-US"/>
+        </w:rPr>
+      </w:pPr>
+      <w:r>
+        <w:rPr>
+          <w:lang w:val="en-US"/>
+        </w:rPr>
+        <w:t>Object-oriented programming is primarily about isolating concepts into their own entities or, in other words, creating abstractions.</w:t>
+      </w:r>
+    </w:p>
+    <w:p>
+      <w:pPr>
+        <w:rPr>
+          <w:lang w:val="en-US"/>
+        </w:rPr>
+      </w:pPr>
+      <w:r>
+        <w:rPr>
+          <w:lang w:val="en-US"/>
+        </w:rPr>
+        <w:t>The state of an object is the value of its internal variables at any given point in time.</w:t>
+      </w:r>
+    </w:p>
+    <w:p>
+      <w:pPr>
+        <w:rPr>
+          <w:lang w:val="en-US"/>
+        </w:rPr>
+      </w:pPr>
+    </w:p>
+    <w:p>
+      <w:pPr>
+        <w:rPr>
+          <w:lang w:val="en-US"/>
+        </w:rPr>
+      </w:pPr>
     </w:p>
     <w:sectPr>
       <w:pgSz w:w="11906" w:h="16838"/>

</xml_diff>